<commit_message>
Updated SW1 Doc file
</commit_message>
<xml_diff>
--- a/SW1-AngielynRivera/SW1.docx
+++ b/SW1-AngielynRivera/SW1.docx
@@ -435,7 +435,51 @@
           <w:szCs w:val="20"/>
           <w:lang w:val="en-PH" w:eastAsia="en-US"/>
         </w:rPr>
-        <w:t xml:space="preserve"> Let’s get a little more practice with conditional tests and loops. Take a look at the code below. Circle the conditional tests, and fill in the blanks so that the comments correctly describe the code that’s being run.</w:t>
+        <w:t xml:space="preserve"> Let’s get a little more practice with conditional tests and loops. </w:t>
+      </w:r>
+      <w:proofErr w:type="gramStart"/>
+      <w:r>
+        <w:rPr>
+          <w:rFonts w:ascii="Helvetica" w:hAnsi="Helvetica" w:cs="Helvetica"/>
+          <w:color w:val="141413"/>
+          <w:sz w:val="20"/>
+          <w:szCs w:val="20"/>
+          <w:lang w:val="en-PH" w:eastAsia="en-US"/>
+        </w:rPr>
+        <w:t>Take a look</w:t>
+      </w:r>
+      <w:proofErr w:type="gramEnd"/>
+      <w:r>
+        <w:rPr>
+          <w:rFonts w:ascii="Helvetica" w:hAnsi="Helvetica" w:cs="Helvetica"/>
+          <w:color w:val="141413"/>
+          <w:sz w:val="20"/>
+          <w:szCs w:val="20"/>
+          <w:lang w:val="en-PH" w:eastAsia="en-US"/>
+        </w:rPr>
+        <w:t xml:space="preserve"> at the code below. Circle the conditional </w:t>
+      </w:r>
+      <w:proofErr w:type="gramStart"/>
+      <w:r>
+        <w:rPr>
+          <w:rFonts w:ascii="Helvetica" w:hAnsi="Helvetica" w:cs="Helvetica"/>
+          <w:color w:val="141413"/>
+          <w:sz w:val="20"/>
+          <w:szCs w:val="20"/>
+          <w:lang w:val="en-PH" w:eastAsia="en-US"/>
+        </w:rPr>
+        <w:t>tests, and</w:t>
+      </w:r>
+      <w:proofErr w:type="gramEnd"/>
+      <w:r>
+        <w:rPr>
+          <w:rFonts w:ascii="Helvetica" w:hAnsi="Helvetica" w:cs="Helvetica"/>
+          <w:color w:val="141413"/>
+          <w:sz w:val="20"/>
+          <w:szCs w:val="20"/>
+          <w:lang w:val="en-PH" w:eastAsia="en-US"/>
+        </w:rPr>
+        <w:t xml:space="preserve"> fill in the blanks so that the comments correctly describe the code that’s being run.</w:t>
       </w:r>
     </w:p>
     <w:p>
@@ -518,7 +562,7 @@
           </mc:Choice>
           <mc:Fallback>
             <w:pict>
-              <v:oval w14:anchorId="0190365F" id="Oval 4" o:spid="_x0000_s1026" style="position:absolute;margin-left:11.7pt;margin-top:136.5pt;width:188.4pt;height:21.95pt;z-index:251661312;visibility:visible;mso-wrap-style:square;mso-wrap-distance-left:9pt;mso-wrap-distance-top:0;mso-wrap-distance-right:9pt;mso-wrap-distance-bottom:0;mso-position-horizontal:absolute;mso-position-horizontal-relative:text;mso-position-vertical:absolute;mso-position-vertical-relative:text;v-text-anchor:middle" o:gfxdata="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" filled="f" strokecolor="#4579b8 [3044]">
+              <v:oval w14:anchorId="1FB543A5" id="Oval 4" o:spid="_x0000_s1026" style="position:absolute;margin-left:11.7pt;margin-top:136.5pt;width:188.4pt;height:21.95pt;z-index:251661312;visibility:visible;mso-wrap-style:square;mso-wrap-distance-left:9pt;mso-wrap-distance-top:0;mso-wrap-distance-right:9pt;mso-wrap-distance-bottom:0;mso-position-horizontal:absolute;mso-position-horizontal-relative:text;mso-position-vertical:absolute;mso-position-vertical-relative:text;v-text-anchor:middle" o:gfxdata="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" filled="f" strokecolor="#4579b8 [3044]">
                 <v:shadow on="t" color="black" opacity="22937f" origin=",.5" offset="0,.63889mm"/>
               </v:oval>
             </w:pict>
@@ -592,7 +636,7 @@
           </mc:Choice>
           <mc:Fallback>
             <w:pict>
-              <v:oval w14:anchorId="4C1DC2DE" id="Oval 3" o:spid="_x0000_s1026" style="position:absolute;margin-left:13.1pt;margin-top:30.4pt;width:75.25pt;height:18.7pt;z-index:251660288;visibility:visible;mso-wrap-style:square;mso-wrap-distance-left:9pt;mso-wrap-distance-top:0;mso-wrap-distance-right:9pt;mso-wrap-distance-bottom:0;mso-position-horizontal:absolute;mso-position-horizontal-relative:text;mso-position-vertical:absolute;mso-position-vertical-relative:text;v-text-anchor:middle" o:gfxdata="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" filled="f" strokecolor="#4579b8 [3044]">
+              <v:oval w14:anchorId="3DC7521A" id="Oval 3" o:spid="_x0000_s1026" style="position:absolute;margin-left:13.1pt;margin-top:30.4pt;width:75.25pt;height:18.7pt;z-index:251660288;visibility:visible;mso-wrap-style:square;mso-wrap-distance-left:9pt;mso-wrap-distance-top:0;mso-wrap-distance-right:9pt;mso-wrap-distance-bottom:0;mso-position-horizontal:absolute;mso-position-horizontal-relative:text;mso-position-vertical:absolute;mso-position-vertical-relative:text;v-text-anchor:middle" o:gfxdata="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" filled="f" strokecolor="#4579b8 [3044]">
                 <v:shadow on="t" color="black" opacity="22937f" origin=",.5" offset="0,.63889mm"/>
               </v:oval>
             </w:pict>
@@ -892,7 +936,45 @@
           <w:lang w:val="en-PH" w:eastAsia="en-US"/>
         </w:rPr>
         <w:lastRenderedPageBreak/>
-        <w:t>Loop #1 - ______________________________________________</w:t>
+        <w:t>Loop #1 - ___</w:t>
+      </w:r>
+      <w:r>
+        <w:rPr>
+          <w:rFonts w:ascii="Helvetica" w:eastAsia="Times New Roman" w:hAnsi="Helvetica" w:cs="Helvetica"/>
+          <w:color w:val="141413"/>
+          <w:u w:val="single"/>
+          <w:lang w:val="en-PH" w:eastAsia="en-US"/>
+        </w:rPr>
+        <w:t xml:space="preserve">1 loop. Result is </w:t>
+      </w:r>
+      <w:proofErr w:type="gramStart"/>
+      <w:r>
+        <w:rPr>
+          <w:rFonts w:ascii="Helvetica" w:eastAsia="Times New Roman" w:hAnsi="Helvetica" w:cs="Helvetica"/>
+          <w:color w:val="141413"/>
+          <w:u w:val="single"/>
+          <w:lang w:val="en-PH" w:eastAsia="en-US"/>
+        </w:rPr>
+        <w:t>15.</w:t>
+      </w:r>
+      <w:r>
+        <w:rPr>
+          <w:rFonts w:ascii="Helvetica" w:eastAsia="Times New Roman" w:hAnsi="Helvetica" w:cs="Helvetica"/>
+          <w:color w:val="141413"/>
+          <w:u w:val="single"/>
+          <w:lang w:val="en-PH" w:eastAsia="en-US"/>
+        </w:rPr>
+        <w:t>_</w:t>
+      </w:r>
+      <w:proofErr w:type="gramEnd"/>
+      <w:r>
+        <w:rPr>
+          <w:rFonts w:ascii="Helvetica" w:eastAsia="Times New Roman" w:hAnsi="Helvetica" w:cs="Helvetica"/>
+          <w:color w:val="141413"/>
+          <w:u w:val="single"/>
+          <w:lang w:val="en-PH" w:eastAsia="en-US"/>
+        </w:rPr>
+        <w:t>_____________________</w:t>
       </w:r>
     </w:p>
     <w:p>
@@ -916,7 +998,24 @@
           <w:color w:val="141413"/>
           <w:lang w:val="en-PH" w:eastAsia="en-US"/>
         </w:rPr>
-        <w:t>Loop #2 - ______________________________________________</w:t>
+        <w:t>Loop #2 - ___</w:t>
+      </w:r>
+      <w:r>
+        <w:rPr>
+          <w:rFonts w:ascii="Helvetica" w:eastAsia="Times New Roman" w:hAnsi="Helvetica" w:cs="Helvetica"/>
+          <w:color w:val="141413"/>
+          <w:u w:val="single"/>
+          <w:lang w:val="en-PH" w:eastAsia="en-US"/>
+        </w:rPr>
+        <w:t>Infinite loop</w:t>
+      </w:r>
+      <w:r>
+        <w:rPr>
+          <w:rFonts w:ascii="Helvetica" w:eastAsia="Times New Roman" w:hAnsi="Helvetica" w:cs="Helvetica"/>
+          <w:color w:val="141413"/>
+          <w:lang w:val="en-PH" w:eastAsia="en-US"/>
+        </w:rPr>
+        <w:t>_____________________________</w:t>
       </w:r>
     </w:p>
     <w:p>
@@ -940,7 +1039,92 @@
           <w:color w:val="141413"/>
           <w:lang w:val="en-PH" w:eastAsia="en-US"/>
         </w:rPr>
-        <w:t>Loop #3 - ______________________________________________</w:t>
+        <w:t xml:space="preserve">Loop #3 - </w:t>
+      </w:r>
+      <w:r>
+        <w:rPr>
+          <w:rFonts w:ascii="Helvetica" w:eastAsia="Times New Roman" w:hAnsi="Helvetica" w:cs="Helvetica"/>
+          <w:color w:val="141413"/>
+          <w:u w:val="single"/>
+          <w:lang w:val="en-PH" w:eastAsia="en-US"/>
+        </w:rPr>
+        <w:t>__</w:t>
+      </w:r>
+      <w:proofErr w:type="gramStart"/>
+      <w:r>
+        <w:rPr>
+          <w:rFonts w:ascii="Helvetica" w:eastAsia="Times New Roman" w:hAnsi="Helvetica" w:cs="Helvetica"/>
+          <w:color w:val="141413"/>
+          <w:u w:val="single"/>
+          <w:lang w:val="en-PH" w:eastAsia="en-US"/>
+        </w:rPr>
+        <w:t>_</w:t>
+      </w:r>
+      <w:r>
+        <w:rPr>
+          <w:rFonts w:ascii="Helvetica" w:eastAsia="Times New Roman" w:hAnsi="Helvetica" w:cs="Helvetica"/>
+          <w:color w:val="141413"/>
+          <w:u w:val="single"/>
+          <w:lang w:val="en-PH" w:eastAsia="en-US"/>
+        </w:rPr>
+        <w:t>(</w:t>
+      </w:r>
+      <w:proofErr w:type="gramEnd"/>
+      <w:r>
+        <w:rPr>
+          <w:rFonts w:ascii="Helvetica" w:eastAsia="Times New Roman" w:hAnsi="Helvetica" w:cs="Helvetica"/>
+          <w:color w:val="141413"/>
+          <w:u w:val="single"/>
+          <w:lang w:val="en-PH" w:eastAsia="en-US"/>
+        </w:rPr>
+        <w:t xml:space="preserve">j = j -1) </w:t>
+      </w:r>
+      <w:r>
+        <w:rPr>
+          <w:rFonts w:ascii="Helvetica" w:eastAsia="Times New Roman" w:hAnsi="Helvetica" w:cs="Helvetica"/>
+          <w:color w:val="141413"/>
+          <w:u w:val="single"/>
+          <w:lang w:val="en-PH" w:eastAsia="en-US"/>
+        </w:rPr>
+        <w:t>was</w:t>
+      </w:r>
+      <w:r>
+        <w:rPr>
+          <w:rFonts w:ascii="Helvetica" w:eastAsia="Times New Roman" w:hAnsi="Helvetica" w:cs="Helvetica"/>
+          <w:color w:val="141413"/>
+          <w:u w:val="single"/>
+          <w:lang w:val="en-PH" w:eastAsia="en-US"/>
+        </w:rPr>
+        <w:t xml:space="preserve"> executed 7 times. Result is </w:t>
+      </w:r>
+      <w:proofErr w:type="gramStart"/>
+      <w:r>
+        <w:rPr>
+          <w:rFonts w:ascii="Helvetica" w:eastAsia="Times New Roman" w:hAnsi="Helvetica" w:cs="Helvetica"/>
+          <w:color w:val="141413"/>
+          <w:u w:val="single"/>
+          <w:lang w:val="en-PH" w:eastAsia="en-US"/>
+        </w:rPr>
+        <w:t>25.</w:t>
+      </w:r>
+      <w:r>
+        <w:rPr>
+          <w:rFonts w:ascii="Helvetica" w:eastAsia="Times New Roman" w:hAnsi="Helvetica" w:cs="Helvetica"/>
+          <w:color w:val="141413"/>
+          <w:u w:val="single"/>
+          <w:lang w:val="en-PH" w:eastAsia="en-US"/>
+        </w:rPr>
+        <w:t>_</w:t>
+      </w:r>
+      <w:proofErr w:type="gramEnd"/>
+      <w:r>
+        <w:rPr>
+          <w:rFonts w:ascii="Helvetica" w:eastAsia="Times New Roman" w:hAnsi="Helvetica" w:cs="Helvetica"/>
+          <w:color w:val="141413"/>
+          <w:u w:val="single"/>
+          <w:lang w:val="en-PH" w:eastAsia="en-US"/>
+        </w:rPr>
+        <w:t>__</w:t>
       </w:r>
     </w:p>
     <w:p>
@@ -964,7 +1148,32 @@
           <w:color w:val="141413"/>
           <w:lang w:val="en-PH" w:eastAsia="en-US"/>
         </w:rPr>
-        <w:t>Loop #4 - ______________________________________________</w:t>
+        <w:t>Loop #4 - ___</w:t>
+      </w:r>
+      <w:r>
+        <w:rPr>
+          <w:rFonts w:ascii="Helvetica" w:eastAsia="Times New Roman" w:hAnsi="Helvetica" w:cs="Helvetica"/>
+          <w:color w:val="141413"/>
+          <w:u w:val="single"/>
+          <w:lang w:val="en-PH" w:eastAsia="en-US"/>
+        </w:rPr>
+        <w:t>Infinite loop</w:t>
+      </w:r>
+      <w:r>
+        <w:rPr>
+          <w:rFonts w:ascii="Helvetica" w:eastAsia="Times New Roman" w:hAnsi="Helvetica" w:cs="Helvetica"/>
+          <w:color w:val="141413"/>
+          <w:lang w:val="en-PH" w:eastAsia="en-US"/>
+        </w:rPr>
+        <w:t>__________________</w:t>
+      </w:r>
+      <w:r>
+        <w:rPr>
+          <w:rFonts w:ascii="Helvetica" w:eastAsia="Times New Roman" w:hAnsi="Helvetica" w:cs="Helvetica"/>
+          <w:color w:val="141413"/>
+          <w:lang w:val="en-PH" w:eastAsia="en-US"/>
+        </w:rPr>
+        <w:t>___________</w:t>
       </w:r>
     </w:p>
     <w:p>
@@ -988,7 +1197,54 @@
           <w:color w:val="141413"/>
           <w:lang w:val="en-PH" w:eastAsia="en-US"/>
         </w:rPr>
-        <w:t>Loop #5 - ______________________________________________</w:t>
+        <w:t>Loop #5 - ___</w:t>
+      </w:r>
+      <w:r>
+        <w:rPr>
+          <w:rFonts w:ascii="Helvetica" w:eastAsia="Times New Roman" w:hAnsi="Helvetica" w:cs="Helvetica"/>
+          <w:color w:val="141413"/>
+          <w:u w:val="single"/>
+          <w:lang w:val="en-PH" w:eastAsia="en-US"/>
+        </w:rPr>
+        <w:t xml:space="preserve">Result is 16. (q = p – </w:t>
+      </w:r>
+      <w:proofErr w:type="gramStart"/>
+      <w:r>
+        <w:rPr>
+          <w:rFonts w:ascii="Helvetica" w:eastAsia="Times New Roman" w:hAnsi="Helvetica" w:cs="Helvetica"/>
+          <w:color w:val="141413"/>
+          <w:u w:val="single"/>
+          <w:lang w:val="en-PH" w:eastAsia="en-US"/>
+        </w:rPr>
+        <w:t>q)</w:t>
+      </w:r>
+      <w:r>
+        <w:rPr>
+          <w:rFonts w:ascii="Helvetica" w:eastAsia="Times New Roman" w:hAnsi="Helvetica" w:cs="Helvetica"/>
+          <w:color w:val="141413"/>
+          <w:u w:val="single"/>
+          <w:lang w:val="en-PH" w:eastAsia="en-US"/>
+        </w:rPr>
+        <w:t>_</w:t>
+      </w:r>
+      <w:proofErr w:type="gramEnd"/>
+      <w:r>
+        <w:rPr>
+          <w:rFonts w:ascii="Helvetica" w:eastAsia="Times New Roman" w:hAnsi="Helvetica" w:cs="Helvetica"/>
+          <w:color w:val="141413"/>
+          <w:u w:val="single"/>
+          <w:lang w:val="en-PH" w:eastAsia="en-US"/>
+        </w:rPr>
+        <w:t>was executed 8 times.</w:t>
+      </w:r>
+      <w:r>
+        <w:rPr>
+          <w:rFonts w:ascii="Helvetica" w:eastAsia="Times New Roman" w:hAnsi="Helvetica" w:cs="Helvetica"/>
+          <w:color w:val="141413"/>
+          <w:u w:val="single"/>
+          <w:lang w:val="en-PH" w:eastAsia="en-US"/>
+        </w:rPr>
+        <w:t>_</w:t>
       </w:r>
     </w:p>
     <w:p>
@@ -1105,7 +1361,29 @@
           <w:szCs w:val="20"/>
           <w:lang w:val="en-PH" w:eastAsia="en-US"/>
         </w:rPr>
-        <w:t xml:space="preserve"> Some of the curly braces fell on the floor and they were too small to pick up, so feel free to add as many of those as you need! (Hint: you’ll definitely need to add a couple. Just write them in!)</w:t>
+        <w:t xml:space="preserve"> Some of the curly braces fell on the floor and they were too small to pick up, so feel free to add as many of those as you need! (Hint: you’ll </w:t>
+      </w:r>
+      <w:proofErr w:type="gramStart"/>
+      <w:r>
+        <w:rPr>
+          <w:rFonts w:ascii="Helvetica" w:hAnsi="Helvetica" w:cs="Helvetica"/>
+          <w:color w:val="141413"/>
+          <w:sz w:val="20"/>
+          <w:szCs w:val="20"/>
+          <w:lang w:val="en-PH" w:eastAsia="en-US"/>
+        </w:rPr>
+        <w:t>definitely need</w:t>
+      </w:r>
+      <w:proofErr w:type="gramEnd"/>
+      <w:r>
+        <w:rPr>
+          <w:rFonts w:ascii="Helvetica" w:hAnsi="Helvetica" w:cs="Helvetica"/>
+          <w:color w:val="141413"/>
+          <w:sz w:val="20"/>
+          <w:szCs w:val="20"/>
+          <w:lang w:val="en-PH" w:eastAsia="en-US"/>
+        </w:rPr>
+        <w:t xml:space="preserve"> to add a couple. Just write them in!)</w:t>
       </w:r>
       <w:r>
         <w:rPr>
@@ -1213,7 +1491,7 @@
           </mc:Choice>
           <mc:Fallback>
             <w:pict>
-              <v:rect w14:anchorId="4986462F" id="Rectangle 9" o:spid="_x0000_s1026" style="position:absolute;margin-left:281.7pt;margin-top:398.15pt;width:177.1pt;height:28.05pt;z-index:251659264;visibility:visible;mso-wrap-style:square;mso-width-percent:0;mso-wrap-distance-left:9pt;mso-wrap-distance-top:0;mso-wrap-distance-right:9pt;mso-wrap-distance-bottom:0;mso-position-horizontal:absolute;mso-position-horizontal-relative:text;mso-position-vertical:absolute;mso-position-vertical-relative:text;mso-width-percent:0;mso-width-relative:margin;v-text-anchor:middle" o:gfxdata="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" fillcolor="white [3212]" stroked="f" strokeweight="2pt"/>
+              <v:rect w14:anchorId="3715C4A1" id="Rectangle 9" o:spid="_x0000_s1026" style="position:absolute;margin-left:281.7pt;margin-top:398.15pt;width:177.1pt;height:28.05pt;z-index:251659264;visibility:visible;mso-wrap-style:square;mso-width-percent:0;mso-wrap-distance-left:9pt;mso-wrap-distance-top:0;mso-wrap-distance-right:9pt;mso-wrap-distance-bottom:0;mso-position-horizontal:absolute;mso-position-horizontal-relative:text;mso-position-vertical:absolute;mso-position-vertical-relative:text;mso-width-percent:0;mso-width-relative:margin;v-text-anchor:middle" o:gfxdata="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" fillcolor="white [3212]" stroked="f" strokeweight="2pt"/>
             </w:pict>
           </mc:Fallback>
         </mc:AlternateContent>

</xml_diff>

<commit_message>
Updated part three SW
</commit_message>
<xml_diff>
--- a/SW1-AngielynRivera/SW1.docx
+++ b/SW1-AngielynRivera/SW1.docx
@@ -562,7 +562,7 @@
           </mc:Choice>
           <mc:Fallback>
             <w:pict>
-              <v:oval w14:anchorId="1FB543A5" id="Oval 4" o:spid="_x0000_s1026" style="position:absolute;margin-left:11.7pt;margin-top:136.5pt;width:188.4pt;height:21.95pt;z-index:251661312;visibility:visible;mso-wrap-style:square;mso-wrap-distance-left:9pt;mso-wrap-distance-top:0;mso-wrap-distance-right:9pt;mso-wrap-distance-bottom:0;mso-position-horizontal:absolute;mso-position-horizontal-relative:text;mso-position-vertical:absolute;mso-position-vertical-relative:text;v-text-anchor:middle" o:gfxdata="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" filled="f" strokecolor="#4579b8 [3044]">
+              <v:oval w14:anchorId="4C2FE9BB" id="Oval 4" o:spid="_x0000_s1026" style="position:absolute;margin-left:11.7pt;margin-top:136.5pt;width:188.4pt;height:21.95pt;z-index:251661312;visibility:visible;mso-wrap-style:square;mso-wrap-distance-left:9pt;mso-wrap-distance-top:0;mso-wrap-distance-right:9pt;mso-wrap-distance-bottom:0;mso-position-horizontal:absolute;mso-position-horizontal-relative:text;mso-position-vertical:absolute;mso-position-vertical-relative:text;v-text-anchor:middle" o:gfxdata="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" filled="f" strokecolor="#4579b8 [3044]">
                 <v:shadow on="t" color="black" opacity="22937f" origin=",.5" offset="0,.63889mm"/>
               </v:oval>
             </w:pict>
@@ -636,7 +636,7 @@
           </mc:Choice>
           <mc:Fallback>
             <w:pict>
-              <v:oval w14:anchorId="3DC7521A" id="Oval 3" o:spid="_x0000_s1026" style="position:absolute;margin-left:13.1pt;margin-top:30.4pt;width:75.25pt;height:18.7pt;z-index:251660288;visibility:visible;mso-wrap-style:square;mso-wrap-distance-left:9pt;mso-wrap-distance-top:0;mso-wrap-distance-right:9pt;mso-wrap-distance-bottom:0;mso-position-horizontal:absolute;mso-position-horizontal-relative:text;mso-position-vertical:absolute;mso-position-vertical-relative:text;v-text-anchor:middle" o:gfxdata="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" filled="f" strokecolor="#4579b8 [3044]">
+              <v:oval w14:anchorId="46A8EA96" id="Oval 3" o:spid="_x0000_s1026" style="position:absolute;margin-left:13.1pt;margin-top:30.4pt;width:75.25pt;height:18.7pt;z-index:251660288;visibility:visible;mso-wrap-style:square;mso-wrap-distance-left:9pt;mso-wrap-distance-top:0;mso-wrap-distance-right:9pt;mso-wrap-distance-bottom:0;mso-position-horizontal:absolute;mso-position-horizontal-relative:text;mso-position-vertical:absolute;mso-position-vertical-relative:text;v-text-anchor:middle" o:gfxdata="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" filled="f" strokecolor="#4579b8 [3044]">
                 <v:shadow on="t" color="black" opacity="22937f" origin=",.5" offset="0,.63889mm"/>
               </v:oval>
             </w:pict>
@@ -653,9 +653,9 @@
           <w:lang w:val="en-PH" w:eastAsia="en-PH"/>
         </w:rPr>
         <w:drawing>
-          <wp:inline distT="0" distB="0" distL="0" distR="0" wp14:anchorId="365A692E" wp14:editId="17C8F1D5">
-            <wp:extent cx="5485130" cy="3600450"/>
-            <wp:effectExtent l="0" t="0" r="1270" b="0"/>
+          <wp:inline distT="0" distB="0" distL="0" distR="0" wp14:anchorId="365A692E" wp14:editId="3860756B">
+            <wp:extent cx="4260153" cy="2796373"/>
+            <wp:effectExtent l="0" t="0" r="7620" b="4445"/>
             <wp:docPr id="1" name="Picture 1"/>
             <wp:cNvGraphicFramePr>
               <a:graphicFrameLocks xmlns:a="http://schemas.openxmlformats.org/drawingml/2006/main" noChangeAspect="1"/>
@@ -675,7 +675,7 @@
                   <pic:spPr bwMode="auto">
                     <a:xfrm>
                       <a:off x="0" y="0"/>
-                      <a:ext cx="5485739" cy="3600850"/>
+                      <a:ext cx="4266213" cy="2800351"/>
                     </a:xfrm>
                     <a:prstGeom prst="rect">
                       <a:avLst/>
@@ -717,6 +717,7 @@
         <w:jc w:val="both"/>
         <w:rPr>
           <w:rFonts w:ascii="Helvetica" w:hAnsi="Helvetica" w:cs="Helvetica"/>
+          <w:b/>
           <w:color w:val="141413"/>
           <w:sz w:val="20"/>
           <w:szCs w:val="20"/>
@@ -725,6 +726,51 @@
       </w:pPr>
       <w:r>
         <w:rPr>
+          <w:noProof/>
+        </w:rPr>
+        <w:drawing>
+          <wp:inline distT="0" distB="0" distL="0" distR="0" wp14:anchorId="5E4A9B9B" wp14:editId="15562DAB">
+            <wp:extent cx="5943600" cy="3546475"/>
+            <wp:effectExtent l="0" t="0" r="0" b="0"/>
+            <wp:docPr id="14" name="Picture 14" descr="Text&#10;&#10;Description automatically generated"/>
+            <wp:cNvGraphicFramePr>
+              <a:graphicFrameLocks xmlns:a="http://schemas.openxmlformats.org/drawingml/2006/main" noChangeAspect="1"/>
+            </wp:cNvGraphicFramePr>
+            <a:graphic xmlns:a="http://schemas.openxmlformats.org/drawingml/2006/main">
+              <a:graphicData uri="http://schemas.openxmlformats.org/drawingml/2006/picture">
+                <pic:pic xmlns:pic="http://schemas.openxmlformats.org/drawingml/2006/picture">
+                  <pic:nvPicPr>
+                    <pic:cNvPr id="14" name="Picture 14" descr="Text&#10;&#10;Description automatically generated"/>
+                    <pic:cNvPicPr/>
+                  </pic:nvPicPr>
+                  <pic:blipFill>
+                    <a:blip r:embed="rId9"/>
+                    <a:stretch>
+                      <a:fillRect/>
+                    </a:stretch>
+                  </pic:blipFill>
+                  <pic:spPr>
+                    <a:xfrm>
+                      <a:off x="0" y="0"/>
+                      <a:ext cx="5943600" cy="3546475"/>
+                    </a:xfrm>
+                    <a:prstGeom prst="rect">
+                      <a:avLst/>
+                    </a:prstGeom>
+                  </pic:spPr>
+                </pic:pic>
+              </a:graphicData>
+            </a:graphic>
+          </wp:inline>
+        </w:drawing>
+      </w:r>
+    </w:p>
+    <w:p>
+      <w:pPr>
+        <w:spacing w:after="120" w:line="264" w:lineRule="auto"/>
+        <w:contextualSpacing/>
+        <w:jc w:val="both"/>
+        <w:rPr>
           <w:rFonts w:ascii="Helvetica" w:hAnsi="Helvetica" w:cs="Helvetica"/>
           <w:b/>
           <w:color w:val="141413"/>
@@ -732,6 +778,31 @@
           <w:szCs w:val="20"/>
           <w:lang w:val="en-PH" w:eastAsia="en-US"/>
         </w:rPr>
+      </w:pPr>
+    </w:p>
+    <w:p>
+      <w:pPr>
+        <w:spacing w:after="120" w:line="264" w:lineRule="auto"/>
+        <w:contextualSpacing/>
+        <w:jc w:val="both"/>
+        <w:rPr>
+          <w:rFonts w:ascii="Helvetica" w:hAnsi="Helvetica" w:cs="Helvetica"/>
+          <w:color w:val="141413"/>
+          <w:sz w:val="20"/>
+          <w:szCs w:val="20"/>
+          <w:lang w:val="en-PH" w:eastAsia="en-US"/>
+        </w:rPr>
+      </w:pPr>
+      <w:r>
+        <w:rPr>
+          <w:rFonts w:ascii="Helvetica" w:hAnsi="Helvetica" w:cs="Helvetica"/>
+          <w:b/>
+          <w:color w:val="141413"/>
+          <w:sz w:val="20"/>
+          <w:szCs w:val="20"/>
+          <w:lang w:val="en-PH" w:eastAsia="en-US"/>
+        </w:rPr>
+        <w:lastRenderedPageBreak/>
         <w:t>Part 2</w:t>
       </w:r>
       <w:r>
@@ -841,7 +912,7 @@
                     <pic:cNvPicPr/>
                   </pic:nvPicPr>
                   <pic:blipFill rotWithShape="1">
-                    <a:blip r:embed="rId9"/>
+                    <a:blip r:embed="rId10"/>
                     <a:srcRect l="1449" t="1579" r="994" b="1749"/>
                     <a:stretch/>
                   </pic:blipFill>
@@ -935,7 +1006,6 @@
           <w:color w:val="141413"/>
           <w:lang w:val="en-PH" w:eastAsia="en-US"/>
         </w:rPr>
-        <w:lastRenderedPageBreak/>
         <w:t>Loop #1 - ___</w:t>
       </w:r>
       <w:r>
@@ -1425,10 +1495,303 @@
           <w:noProof/>
           <w:lang w:val="en-PH" w:eastAsia="en-PH"/>
         </w:rPr>
+        <w:lastRenderedPageBreak/>
         <mc:AlternateContent>
           <mc:Choice Requires="wps">
             <w:drawing>
-              <wp:anchor distT="0" distB="0" distL="114300" distR="114300" simplePos="0" relativeHeight="251659264" behindDoc="0" locked="0" layoutInCell="1" allowOverlap="1" wp14:anchorId="647FD220" wp14:editId="78692A1F">
+              <wp:anchor distT="0" distB="0" distL="114300" distR="114300" simplePos="0" relativeHeight="251665408" behindDoc="0" locked="0" layoutInCell="1" allowOverlap="1" wp14:anchorId="2C6F17C8" wp14:editId="0ECCF03E">
+                <wp:simplePos x="0" y="0"/>
+                <wp:positionH relativeFrom="column">
+                  <wp:posOffset>3995875</wp:posOffset>
+                </wp:positionH>
+                <wp:positionV relativeFrom="paragraph">
+                  <wp:posOffset>3384418</wp:posOffset>
+                </wp:positionV>
+                <wp:extent cx="1247390" cy="354132"/>
+                <wp:effectExtent l="57150" t="19050" r="29210" b="103505"/>
+                <wp:wrapNone/>
+                <wp:docPr id="13" name="Oval 13"/>
+                <wp:cNvGraphicFramePr/>
+                <a:graphic xmlns:a="http://schemas.openxmlformats.org/drawingml/2006/main">
+                  <a:graphicData uri="http://schemas.microsoft.com/office/word/2010/wordprocessingShape">
+                    <wps:wsp>
+                      <wps:cNvSpPr/>
+                      <wps:spPr>
+                        <a:xfrm>
+                          <a:off x="0" y="0"/>
+                          <a:ext cx="1247390" cy="354132"/>
+                        </a:xfrm>
+                        <a:prstGeom prst="ellipse">
+                          <a:avLst/>
+                        </a:prstGeom>
+                        <a:noFill/>
+                      </wps:spPr>
+                      <wps:style>
+                        <a:lnRef idx="1">
+                          <a:schemeClr val="accent1"/>
+                        </a:lnRef>
+                        <a:fillRef idx="3">
+                          <a:schemeClr val="accent1"/>
+                        </a:fillRef>
+                        <a:effectRef idx="2">
+                          <a:schemeClr val="accent1"/>
+                        </a:effectRef>
+                        <a:fontRef idx="minor">
+                          <a:schemeClr val="lt1"/>
+                        </a:fontRef>
+                      </wps:style>
+                      <wps:bodyPr rot="0" spcFirstLastPara="0" vertOverflow="overflow" horzOverflow="overflow" vert="horz" wrap="square" lIns="91440" tIns="45720" rIns="91440" bIns="45720" numCol="1" spcCol="0" rtlCol="0" fromWordArt="0" anchor="ctr" anchorCtr="0" forceAA="0" compatLnSpc="1">
+                        <a:prstTxWarp prst="textNoShape">
+                          <a:avLst/>
+                        </a:prstTxWarp>
+                        <a:noAutofit/>
+                      </wps:bodyPr>
+                    </wps:wsp>
+                  </a:graphicData>
+                </a:graphic>
+              </wp:anchor>
+            </w:drawing>
+          </mc:Choice>
+          <mc:Fallback>
+            <w:pict>
+              <v:oval w14:anchorId="1406F62C" id="Oval 13" o:spid="_x0000_s1026" style="position:absolute;margin-left:314.65pt;margin-top:266.5pt;width:98.2pt;height:27.9pt;z-index:251665408;visibility:visible;mso-wrap-style:square;mso-wrap-distance-left:9pt;mso-wrap-distance-top:0;mso-wrap-distance-right:9pt;mso-wrap-distance-bottom:0;mso-position-horizontal:absolute;mso-position-horizontal-relative:text;mso-position-vertical:absolute;mso-position-vertical-relative:text;v-text-anchor:middle" o:gfxdata="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" filled="f" strokecolor="#4579b8 [3044]">
+                <v:shadow on="t" color="black" opacity="22937f" origin=",.5" offset="0,.63889mm"/>
+              </v:oval>
+            </w:pict>
+          </mc:Fallback>
+        </mc:AlternateContent>
+      </w:r>
+      <w:r>
+        <w:rPr>
+          <w:rFonts w:eastAsia="华文新魏"/>
+          <w:b/>
+          <w:bCs/>
+          <w:noProof/>
+          <w:lang w:val="en-PH" w:eastAsia="en-PH"/>
+        </w:rPr>
+        <mc:AlternateContent>
+          <mc:Choice Requires="wps">
+            <w:drawing>
+              <wp:anchor distT="0" distB="0" distL="114300" distR="114300" simplePos="0" relativeHeight="251664384" behindDoc="0" locked="0" layoutInCell="1" allowOverlap="1" wp14:anchorId="6DE0EAEA" wp14:editId="405F98AF">
+                <wp:simplePos x="0" y="0"/>
+                <wp:positionH relativeFrom="column">
+                  <wp:posOffset>3990590</wp:posOffset>
+                </wp:positionH>
+                <wp:positionV relativeFrom="paragraph">
+                  <wp:posOffset>1819895</wp:posOffset>
+                </wp:positionV>
+                <wp:extent cx="967255" cy="243136"/>
+                <wp:effectExtent l="57150" t="19050" r="23495" b="100330"/>
+                <wp:wrapNone/>
+                <wp:docPr id="12" name="Oval 12"/>
+                <wp:cNvGraphicFramePr/>
+                <a:graphic xmlns:a="http://schemas.openxmlformats.org/drawingml/2006/main">
+                  <a:graphicData uri="http://schemas.microsoft.com/office/word/2010/wordprocessingShape">
+                    <wps:wsp>
+                      <wps:cNvSpPr/>
+                      <wps:spPr>
+                        <a:xfrm>
+                          <a:off x="0" y="0"/>
+                          <a:ext cx="967255" cy="243136"/>
+                        </a:xfrm>
+                        <a:prstGeom prst="ellipse">
+                          <a:avLst/>
+                        </a:prstGeom>
+                        <a:noFill/>
+                      </wps:spPr>
+                      <wps:style>
+                        <a:lnRef idx="1">
+                          <a:schemeClr val="accent1"/>
+                        </a:lnRef>
+                        <a:fillRef idx="3">
+                          <a:schemeClr val="accent1"/>
+                        </a:fillRef>
+                        <a:effectRef idx="2">
+                          <a:schemeClr val="accent1"/>
+                        </a:effectRef>
+                        <a:fontRef idx="minor">
+                          <a:schemeClr val="lt1"/>
+                        </a:fontRef>
+                      </wps:style>
+                      <wps:bodyPr rot="0" spcFirstLastPara="0" vertOverflow="overflow" horzOverflow="overflow" vert="horz" wrap="square" lIns="91440" tIns="45720" rIns="91440" bIns="45720" numCol="1" spcCol="0" rtlCol="0" fromWordArt="0" anchor="ctr" anchorCtr="0" forceAA="0" compatLnSpc="1">
+                        <a:prstTxWarp prst="textNoShape">
+                          <a:avLst/>
+                        </a:prstTxWarp>
+                        <a:noAutofit/>
+                      </wps:bodyPr>
+                    </wps:wsp>
+                  </a:graphicData>
+                </a:graphic>
+              </wp:anchor>
+            </w:drawing>
+          </mc:Choice>
+          <mc:Fallback>
+            <w:pict>
+              <v:oval w14:anchorId="1F3D82FD" id="Oval 12" o:spid="_x0000_s1026" style="position:absolute;margin-left:314.2pt;margin-top:143.3pt;width:76.15pt;height:19.15pt;z-index:251664384;visibility:visible;mso-wrap-style:square;mso-wrap-distance-left:9pt;mso-wrap-distance-top:0;mso-wrap-distance-right:9pt;mso-wrap-distance-bottom:0;mso-position-horizontal:absolute;mso-position-horizontal-relative:text;mso-position-vertical:absolute;mso-position-vertical-relative:text;v-text-anchor:middle" o:gfxdata="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" filled="f" strokecolor="#4579b8 [3044]">
+                <v:shadow on="t" color="black" opacity="22937f" origin=",.5" offset="0,.63889mm"/>
+              </v:oval>
+            </w:pict>
+          </mc:Fallback>
+        </mc:AlternateContent>
+      </w:r>
+      <w:r>
+        <w:rPr>
+          <w:rFonts w:eastAsia="华文新魏"/>
+          <w:b/>
+          <w:bCs/>
+          <w:noProof/>
+          <w:lang w:val="en-PH" w:eastAsia="en-PH"/>
+        </w:rPr>
+        <mc:AlternateContent>
+          <mc:Choice Requires="wps">
+            <w:drawing>
+              <wp:anchor distT="0" distB="0" distL="114300" distR="114300" simplePos="0" relativeHeight="251663360" behindDoc="0" locked="0" layoutInCell="1" allowOverlap="1" wp14:anchorId="774E9BA4" wp14:editId="5A379468">
+                <wp:simplePos x="0" y="0"/>
+                <wp:positionH relativeFrom="column">
+                  <wp:posOffset>3567746</wp:posOffset>
+                </wp:positionH>
+                <wp:positionV relativeFrom="paragraph">
+                  <wp:posOffset>1021777</wp:posOffset>
+                </wp:positionV>
+                <wp:extent cx="1020111" cy="280135"/>
+                <wp:effectExtent l="57150" t="19050" r="27940" b="100965"/>
+                <wp:wrapNone/>
+                <wp:docPr id="11" name="Oval 11"/>
+                <wp:cNvGraphicFramePr/>
+                <a:graphic xmlns:a="http://schemas.openxmlformats.org/drawingml/2006/main">
+                  <a:graphicData uri="http://schemas.microsoft.com/office/word/2010/wordprocessingShape">
+                    <wps:wsp>
+                      <wps:cNvSpPr/>
+                      <wps:spPr>
+                        <a:xfrm>
+                          <a:off x="0" y="0"/>
+                          <a:ext cx="1020111" cy="280135"/>
+                        </a:xfrm>
+                        <a:prstGeom prst="ellipse">
+                          <a:avLst/>
+                        </a:prstGeom>
+                        <a:noFill/>
+                      </wps:spPr>
+                      <wps:style>
+                        <a:lnRef idx="1">
+                          <a:schemeClr val="accent1"/>
+                        </a:lnRef>
+                        <a:fillRef idx="3">
+                          <a:schemeClr val="accent1"/>
+                        </a:fillRef>
+                        <a:effectRef idx="2">
+                          <a:schemeClr val="accent1"/>
+                        </a:effectRef>
+                        <a:fontRef idx="minor">
+                          <a:schemeClr val="lt1"/>
+                        </a:fontRef>
+                      </wps:style>
+                      <wps:bodyPr rot="0" spcFirstLastPara="0" vertOverflow="overflow" horzOverflow="overflow" vert="horz" wrap="square" lIns="91440" tIns="45720" rIns="91440" bIns="45720" numCol="1" spcCol="0" rtlCol="0" fromWordArt="0" anchor="ctr" anchorCtr="0" forceAA="0" compatLnSpc="1">
+                        <a:prstTxWarp prst="textNoShape">
+                          <a:avLst/>
+                        </a:prstTxWarp>
+                        <a:noAutofit/>
+                      </wps:bodyPr>
+                    </wps:wsp>
+                  </a:graphicData>
+                </a:graphic>
+              </wp:anchor>
+            </w:drawing>
+          </mc:Choice>
+          <mc:Fallback>
+            <w:pict>
+              <v:oval w14:anchorId="6B1965E4" id="Oval 11" o:spid="_x0000_s1026" style="position:absolute;margin-left:280.9pt;margin-top:80.45pt;width:80.3pt;height:22.05pt;z-index:251663360;visibility:visible;mso-wrap-style:square;mso-wrap-distance-left:9pt;mso-wrap-distance-top:0;mso-wrap-distance-right:9pt;mso-wrap-distance-bottom:0;mso-position-horizontal:absolute;mso-position-horizontal-relative:text;mso-position-vertical:absolute;mso-position-vertical-relative:text;v-text-anchor:middle" o:gfxdata="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" filled="f" strokecolor="#4579b8 [3044]">
+                <v:shadow on="t" color="black" opacity="22937f" origin=",.5" offset="0,.63889mm"/>
+              </v:oval>
+            </w:pict>
+          </mc:Fallback>
+        </mc:AlternateContent>
+      </w:r>
+      <w:r>
+        <w:rPr>
+          <w:rFonts w:eastAsia="华文新魏"/>
+          <w:b/>
+          <w:bCs/>
+          <w:noProof/>
+          <w:lang w:val="en-PH" w:eastAsia="en-PH"/>
+        </w:rPr>
+        <mc:AlternateContent>
+          <mc:Choice Requires="wps">
+            <w:drawing>
+              <wp:anchor distT="0" distB="0" distL="114300" distR="114300" simplePos="0" relativeHeight="251662336" behindDoc="0" locked="0" layoutInCell="1" allowOverlap="1" wp14:anchorId="716F622C" wp14:editId="62104B76">
+                <wp:simplePos x="0" y="0"/>
+                <wp:positionH relativeFrom="column">
+                  <wp:posOffset>3620601</wp:posOffset>
+                </wp:positionH>
+                <wp:positionV relativeFrom="paragraph">
+                  <wp:posOffset>28094</wp:posOffset>
+                </wp:positionV>
+                <wp:extent cx="850974" cy="385845"/>
+                <wp:effectExtent l="57150" t="19050" r="63500" b="90805"/>
+                <wp:wrapNone/>
+                <wp:docPr id="5" name="Oval 5"/>
+                <wp:cNvGraphicFramePr/>
+                <a:graphic xmlns:a="http://schemas.openxmlformats.org/drawingml/2006/main">
+                  <a:graphicData uri="http://schemas.microsoft.com/office/word/2010/wordprocessingShape">
+                    <wps:wsp>
+                      <wps:cNvSpPr/>
+                      <wps:spPr>
+                        <a:xfrm>
+                          <a:off x="0" y="0"/>
+                          <a:ext cx="850974" cy="385845"/>
+                        </a:xfrm>
+                        <a:prstGeom prst="ellipse">
+                          <a:avLst/>
+                        </a:prstGeom>
+                        <a:noFill/>
+                      </wps:spPr>
+                      <wps:style>
+                        <a:lnRef idx="1">
+                          <a:schemeClr val="accent1"/>
+                        </a:lnRef>
+                        <a:fillRef idx="3">
+                          <a:schemeClr val="accent1"/>
+                        </a:fillRef>
+                        <a:effectRef idx="2">
+                          <a:schemeClr val="accent1"/>
+                        </a:effectRef>
+                        <a:fontRef idx="minor">
+                          <a:schemeClr val="lt1"/>
+                        </a:fontRef>
+                      </wps:style>
+                      <wps:bodyPr rot="0" spcFirstLastPara="0" vertOverflow="overflow" horzOverflow="overflow" vert="horz" wrap="square" lIns="91440" tIns="45720" rIns="91440" bIns="45720" numCol="1" spcCol="0" rtlCol="0" fromWordArt="0" anchor="ctr" anchorCtr="0" forceAA="0" compatLnSpc="1">
+                        <a:prstTxWarp prst="textNoShape">
+                          <a:avLst/>
+                        </a:prstTxWarp>
+                        <a:noAutofit/>
+                      </wps:bodyPr>
+                    </wps:wsp>
+                  </a:graphicData>
+                </a:graphic>
+              </wp:anchor>
+            </w:drawing>
+          </mc:Choice>
+          <mc:Fallback>
+            <w:pict>
+              <v:oval w14:anchorId="72042A63" id="Oval 5" o:spid="_x0000_s1026" style="position:absolute;margin-left:285.1pt;margin-top:2.2pt;width:67pt;height:30.4pt;z-index:251662336;visibility:visible;mso-wrap-style:square;mso-wrap-distance-left:9pt;mso-wrap-distance-top:0;mso-wrap-distance-right:9pt;mso-wrap-distance-bottom:0;mso-position-horizontal:absolute;mso-position-horizontal-relative:text;mso-position-vertical:absolute;mso-position-vertical-relative:text;v-text-anchor:middle" o:gfxdata="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" filled="f" strokecolor="#4579b8 [3044]">
+                <v:shadow on="t" color="black" opacity="22937f" origin=",.5" offset="0,.63889mm"/>
+              </v:oval>
+            </w:pict>
+          </mc:Fallback>
+        </mc:AlternateContent>
+      </w:r>
+      <w:r>
+        <w:rPr>
+          <w:rFonts w:eastAsia="华文新魏"/>
+          <w:b/>
+          <w:bCs/>
+          <w:noProof/>
+          <w:lang w:val="en-PH" w:eastAsia="en-PH"/>
+        </w:rPr>
+        <mc:AlternateContent>
+          <mc:Choice Requires="wps">
+            <w:drawing>
+              <wp:anchor distT="0" distB="0" distL="114300" distR="114300" simplePos="0" relativeHeight="251659264" behindDoc="0" locked="0" layoutInCell="1" allowOverlap="1" wp14:anchorId="647FD220" wp14:editId="611D4033">
                 <wp:simplePos x="0" y="0"/>
                 <wp:positionH relativeFrom="column">
                   <wp:posOffset>3577590</wp:posOffset>
@@ -1491,7 +1854,7 @@
           </mc:Choice>
           <mc:Fallback>
             <w:pict>
-              <v:rect w14:anchorId="3715C4A1" id="Rectangle 9" o:spid="_x0000_s1026" style="position:absolute;margin-left:281.7pt;margin-top:398.15pt;width:177.1pt;height:28.05pt;z-index:251659264;visibility:visible;mso-wrap-style:square;mso-width-percent:0;mso-wrap-distance-left:9pt;mso-wrap-distance-top:0;mso-wrap-distance-right:9pt;mso-wrap-distance-bottom:0;mso-position-horizontal:absolute;mso-position-horizontal-relative:text;mso-position-vertical:absolute;mso-position-vertical-relative:text;mso-width-percent:0;mso-width-relative:margin;v-text-anchor:middle" o:gfxdata="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" fillcolor="white [3212]" stroked="f" strokeweight="2pt"/>
+              <v:rect w14:anchorId="659BB4A6" id="Rectangle 9" o:spid="_x0000_s1026" style="position:absolute;margin-left:281.7pt;margin-top:398.15pt;width:177.1pt;height:28.05pt;z-index:251659264;visibility:visible;mso-wrap-style:square;mso-width-percent:0;mso-wrap-distance-left:9pt;mso-wrap-distance-top:0;mso-wrap-distance-right:9pt;mso-wrap-distance-bottom:0;mso-position-horizontal:absolute;mso-position-horizontal-relative:text;mso-position-vertical:absolute;mso-position-vertical-relative:text;mso-width-percent:0;mso-width-relative:margin;v-text-anchor:middle" o:gfxdata="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" fillcolor="white [3212]" stroked="f" strokeweight="2pt"/>
             </w:pict>
           </mc:Fallback>
         </mc:AlternateContent>
@@ -1520,7 +1883,7 @@
                     <pic:cNvPicPr/>
                   </pic:nvPicPr>
                   <pic:blipFill>
-                    <a:blip r:embed="rId10"/>
+                    <a:blip r:embed="rId11"/>
                     <a:stretch>
                       <a:fillRect/>
                     </a:stretch>
@@ -1620,12 +1983,12 @@
       </w:pPr>
     </w:p>
     <w:sectPr>
-      <w:headerReference w:type="even" r:id="rId11"/>
-      <w:headerReference w:type="default" r:id="rId12"/>
-      <w:footerReference w:type="even" r:id="rId13"/>
-      <w:footerReference w:type="default" r:id="rId14"/>
-      <w:headerReference w:type="first" r:id="rId15"/>
-      <w:footerReference w:type="first" r:id="rId16"/>
+      <w:headerReference w:type="even" r:id="rId12"/>
+      <w:headerReference w:type="default" r:id="rId13"/>
+      <w:footerReference w:type="even" r:id="rId14"/>
+      <w:footerReference w:type="default" r:id="rId15"/>
+      <w:headerReference w:type="first" r:id="rId16"/>
+      <w:footerReference w:type="first" r:id="rId17"/>
       <w:pgSz w:w="12240" w:h="15840" w:code="1"/>
       <w:pgMar w:top="1440" w:right="1440" w:bottom="1440" w:left="1440" w:header="720" w:footer="720" w:gutter="0"/>
       <w:cols w:space="720"/>

</xml_diff>